<commit_message>
check list in resolution
</commit_message>
<xml_diff>
--- a/Amazon/Top+75+Leet+Code+Questions (1).docx
+++ b/Amazon/Top+75+Leet+Code+Questions (1).docx
@@ -1,18 +1,10 @@
 
 <file path=word/document.xml><?xml version="1.0" encoding="utf-8"?>
-<w:document xmlns:wpc="http://schemas.microsoft.com/office/word/2010/wordprocessingCanvas" xmlns:cx="http://schemas.microsoft.com/office/drawing/2014/chartex" xmlns:cx1="http://schemas.microsoft.com/office/drawing/2015/9/8/chartex" xmlns:cx2="http://schemas.microsoft.com/office/drawing/2015/10/21/chartex" xmlns:cx3="http://schemas.microsoft.com/office/drawing/2016/5/9/chartex" xmlns:cx4="http://schemas.microsoft.com/office/drawing/2016/5/10/chartex" xmlns:cx5="http://schemas.microsoft.com/office/drawing/2016/5/11/chartex" xmlns:cx6="http://schemas.microsoft.com/office/drawing/2016/5/12/chartex" xmlns:cx7="http://schemas.microsoft.com/office/drawing/2016/5/13/chartex" xmlns:cx8="http://schemas.microsoft.com/office/drawing/2016/5/14/chartex" xmlns:mc="http://schemas.openxmlformats.org/markup-compatibility/2006" xmlns:aink="http://schemas.microsoft.com/office/drawing/2016/ink" xmlns:am3d="http://schemas.microsoft.com/office/drawing/2017/model3d" xmlns:o="urn:schemas-microsoft-com:office:office" xmlns:r="http://schemas.openxmlformats.org/officeDocument/2006/relationships" xmlns:m="http://schemas.openxmlformats.org/officeDocument/2006/math" xmlns:v="urn:schemas-microsoft-com:vml" xmlns:wp14="http://schemas.microsoft.com/office/word/2010/wordprocessingDrawing" xmlns:wp="http://schemas.openxmlformats.org/drawingml/2006/wordprocessingDrawing" xmlns:w10="urn:schemas-microsoft-com:office:word" xmlns:w="http://schemas.openxmlformats.org/wordprocessingml/2006/main" xmlns:w14="http://schemas.microsoft.com/office/word/2010/wordml" xmlns:w15="http://schemas.microsoft.com/office/word/2012/wordml" xmlns:w16cex="http://schemas.microsoft.com/office/word/2018/wordml/cex" xmlns:w16cid="http://schemas.microsoft.com/office/word/2016/wordml/cid" xmlns:w16="http://schemas.microsoft.com/office/word/2018/wordml" xmlns:w16sdtdh="http://schemas.microsoft.com/office/word/2020/wordml/sdtdatahash" xmlns:w16se="http://schemas.microsoft.com/office/word/2015/wordml/symex" xmlns:wpg="http://schemas.microsoft.com/office/word/2010/wordprocessingGroup" xmlns:wpi="http://schemas.microsoft.com/office/word/2010/wordprocessingInk" xmlns:wne="http://schemas.microsoft.com/office/word/2006/wordml" xmlns:wps="http://schemas.microsoft.com/office/word/2010/wordprocessingShape" mc:Ignorable="w14 w15 w16se w16cid w16 w16cex w16sdtdh wp14">
+<w:document xmlns:wpc="http://schemas.microsoft.com/office/word/2010/wordprocessingCanvas" xmlns:cx="http://schemas.microsoft.com/office/drawing/2014/chartex" xmlns:cx1="http://schemas.microsoft.com/office/drawing/2015/9/8/chartex" xmlns:cx2="http://schemas.microsoft.com/office/drawing/2015/10/21/chartex" xmlns:cx3="http://schemas.microsoft.com/office/drawing/2016/5/9/chartex" xmlns:cx4="http://schemas.microsoft.com/office/drawing/2016/5/10/chartex" xmlns:cx5="http://schemas.microsoft.com/office/drawing/2016/5/11/chartex" xmlns:cx6="http://schemas.microsoft.com/office/drawing/2016/5/12/chartex" xmlns:cx7="http://schemas.microsoft.com/office/drawing/2016/5/13/chartex" xmlns:cx8="http://schemas.microsoft.com/office/drawing/2016/5/14/chartex" xmlns:mc="http://schemas.openxmlformats.org/markup-compatibility/2006" xmlns:aink="http://schemas.microsoft.com/office/drawing/2016/ink" xmlns:am3d="http://schemas.microsoft.com/office/drawing/2017/model3d" xmlns:o="urn:schemas-microsoft-com:office:office" xmlns:oel="http://schemas.microsoft.com/office/2019/extlst" xmlns:r="http://schemas.openxmlformats.org/officeDocument/2006/relationships" xmlns:m="http://schemas.openxmlformats.org/officeDocument/2006/math" xmlns:v="urn:schemas-microsoft-com:vml" xmlns:wp14="http://schemas.microsoft.com/office/word/2010/wordprocessingDrawing" xmlns:wp="http://schemas.openxmlformats.org/drawingml/2006/wordprocessingDrawing" xmlns:w10="urn:schemas-microsoft-com:office:word" xmlns:w="http://schemas.openxmlformats.org/wordprocessingml/2006/main" xmlns:w14="http://schemas.microsoft.com/office/word/2010/wordml" xmlns:w15="http://schemas.microsoft.com/office/word/2012/wordml" xmlns:w16cex="http://schemas.microsoft.com/office/word/2018/wordml/cex" xmlns:w16cid="http://schemas.microsoft.com/office/word/2016/wordml/cid" xmlns:w16="http://schemas.microsoft.com/office/word/2018/wordml" xmlns:w16du="http://schemas.microsoft.com/office/word/2023/wordml/word16du" xmlns:w16sdtdh="http://schemas.microsoft.com/office/word/2020/wordml/sdtdatahash" xmlns:w16se="http://schemas.microsoft.com/office/word/2015/wordml/symex" xmlns:wpg="http://schemas.microsoft.com/office/word/2010/wordprocessingGroup" xmlns:wpi="http://schemas.microsoft.com/office/word/2010/wordprocessingInk" xmlns:wne="http://schemas.microsoft.com/office/word/2006/wordml" xmlns:wps="http://schemas.microsoft.com/office/word/2010/wordprocessingShape" mc:Ignorable="w14 w15 w16se w16cid w16 w16cex w16sdtdh w16du wp14">
   <w:body>
     <w:p>
       <w:r>
-        <w:t xml:space="preserve">Top 75 </w:t>
-      </w:r>
-      <w:proofErr w:type="spellStart"/>
-      <w:r>
-        <w:t>Leet</w:t>
-      </w:r>
-      <w:proofErr w:type="spellEnd"/>
-      <w:r>
-        <w:t xml:space="preserve"> Code Questions to save you time</w:t>
+        <w:t>Top 75 Leet Code Questions to save you time</w:t>
       </w:r>
       <w:r>
         <w:rPr>
@@ -58,7 +50,7 @@
         </w:rPr>
         <w:t>- Two Sum - </w:t>
       </w:r>
-      <w:hyperlink r:id="rId4" w:tgtFrame="_blank" w:history="1">
+      <w:hyperlink r:id="rId6" w:tgtFrame="_blank" w:history="1">
         <w:r>
           <w:rPr>
             <w:rStyle w:val="Hyperlink"/>
@@ -84,7 +76,7 @@
         </w:rPr>
         <w:t>- Best Time to Buy and Sell Stock - </w:t>
       </w:r>
-      <w:hyperlink r:id="rId5" w:tgtFrame="_blank" w:history="1">
+      <w:hyperlink r:id="rId7" w:tgtFrame="_blank" w:history="1">
         <w:r>
           <w:rPr>
             <w:rStyle w:val="Hyperlink"/>
@@ -110,7 +102,7 @@
         </w:rPr>
         <w:t>- Contains Duplicate - </w:t>
       </w:r>
-      <w:hyperlink r:id="rId6" w:tgtFrame="_blank" w:history="1">
+      <w:hyperlink r:id="rId8" w:tgtFrame="_blank" w:history="1">
         <w:r>
           <w:rPr>
             <w:rStyle w:val="Hyperlink"/>
@@ -136,7 +128,7 @@
         </w:rPr>
         <w:t>- Product of Array Except Self - </w:t>
       </w:r>
-      <w:hyperlink r:id="rId7" w:tgtFrame="_blank" w:history="1">
+      <w:hyperlink r:id="rId9" w:tgtFrame="_blank" w:history="1">
         <w:r>
           <w:rPr>
             <w:rStyle w:val="Hyperlink"/>
@@ -162,7 +154,7 @@
         </w:rPr>
         <w:t>- Maximum Subarray - </w:t>
       </w:r>
-      <w:hyperlink r:id="rId8" w:tgtFrame="_blank" w:history="1">
+      <w:hyperlink r:id="rId10" w:tgtFrame="_blank" w:history="1">
         <w:r>
           <w:rPr>
             <w:rStyle w:val="Hyperlink"/>
@@ -188,7 +180,7 @@
         </w:rPr>
         <w:t>- Maximum Product Subarray - </w:t>
       </w:r>
-      <w:hyperlink r:id="rId9" w:tgtFrame="_blank" w:history="1">
+      <w:hyperlink r:id="rId11" w:tgtFrame="_blank" w:history="1">
         <w:r>
           <w:rPr>
             <w:rStyle w:val="Hyperlink"/>
@@ -214,7 +206,7 @@
         </w:rPr>
         <w:t>- Find Minimum in Rotated Sorted Array - </w:t>
       </w:r>
-      <w:hyperlink r:id="rId10" w:tgtFrame="_blank" w:history="1">
+      <w:hyperlink r:id="rId12" w:tgtFrame="_blank" w:history="1">
         <w:r>
           <w:rPr>
             <w:rStyle w:val="Hyperlink"/>
@@ -240,7 +232,7 @@
         </w:rPr>
         <w:t>- Search in Rotated Sorted Array - </w:t>
       </w:r>
-      <w:hyperlink r:id="rId11" w:tgtFrame="_blank" w:history="1">
+      <w:hyperlink r:id="rId13" w:tgtFrame="_blank" w:history="1">
         <w:r>
           <w:rPr>
             <w:rStyle w:val="Hyperlink"/>
@@ -266,7 +258,7 @@
         </w:rPr>
         <w:t>- 3Sum - </w:t>
       </w:r>
-      <w:hyperlink r:id="rId12" w:tgtFrame="_blank" w:history="1">
+      <w:hyperlink r:id="rId14" w:tgtFrame="_blank" w:history="1">
         <w:r>
           <w:rPr>
             <w:rStyle w:val="Hyperlink"/>
@@ -292,7 +284,7 @@
         </w:rPr>
         <w:t>- Container With Most Water - </w:t>
       </w:r>
-      <w:hyperlink r:id="rId13" w:tgtFrame="_blank" w:history="1">
+      <w:hyperlink r:id="rId15" w:tgtFrame="_blank" w:history="1">
         <w:r>
           <w:rPr>
             <w:rStyle w:val="Hyperlink"/>
@@ -369,7 +361,7 @@
         </w:rPr>
         <w:t>- Sum of Two Integers - </w:t>
       </w:r>
-      <w:hyperlink r:id="rId14" w:tgtFrame="_blank" w:history="1">
+      <w:hyperlink r:id="rId16" w:tgtFrame="_blank" w:history="1">
         <w:r>
           <w:rPr>
             <w:rStyle w:val="Hyperlink"/>
@@ -395,7 +387,7 @@
         </w:rPr>
         <w:t>- Number of 1 Bits - </w:t>
       </w:r>
-      <w:hyperlink r:id="rId15" w:tgtFrame="_blank" w:history="1">
+      <w:hyperlink r:id="rId17" w:tgtFrame="_blank" w:history="1">
         <w:r>
           <w:rPr>
             <w:rStyle w:val="Hyperlink"/>
@@ -421,7 +413,7 @@
         </w:rPr>
         <w:t>- Counting Bits - </w:t>
       </w:r>
-      <w:hyperlink r:id="rId16" w:tgtFrame="_blank" w:history="1">
+      <w:hyperlink r:id="rId18" w:tgtFrame="_blank" w:history="1">
         <w:r>
           <w:rPr>
             <w:rStyle w:val="Hyperlink"/>
@@ -447,7 +439,7 @@
         </w:rPr>
         <w:t>- Missing Number - </w:t>
       </w:r>
-      <w:hyperlink r:id="rId17" w:tgtFrame="_blank" w:history="1">
+      <w:hyperlink r:id="rId19" w:tgtFrame="_blank" w:history="1">
         <w:r>
           <w:rPr>
             <w:rStyle w:val="Hyperlink"/>
@@ -473,7 +465,7 @@
         </w:rPr>
         <w:t>- Reverse Bits - </w:t>
       </w:r>
-      <w:hyperlink r:id="rId18" w:tgtFrame="_blank" w:history="1">
+      <w:hyperlink r:id="rId20" w:tgtFrame="_blank" w:history="1">
         <w:r>
           <w:rPr>
             <w:rStyle w:val="Hyperlink"/>
@@ -550,7 +542,7 @@
         </w:rPr>
         <w:t>- Climbing Stairs - </w:t>
       </w:r>
-      <w:hyperlink r:id="rId19" w:tgtFrame="_blank" w:history="1">
+      <w:hyperlink r:id="rId21" w:tgtFrame="_blank" w:history="1">
         <w:r>
           <w:rPr>
             <w:rStyle w:val="Hyperlink"/>
@@ -576,7 +568,7 @@
         </w:rPr>
         <w:t>- Coin Change - </w:t>
       </w:r>
-      <w:hyperlink r:id="rId20" w:tgtFrame="_blank" w:history="1">
+      <w:hyperlink r:id="rId22" w:tgtFrame="_blank" w:history="1">
         <w:r>
           <w:rPr>
             <w:rStyle w:val="Hyperlink"/>
@@ -602,7 +594,7 @@
         </w:rPr>
         <w:t>- Longest Increasing Subsequence - </w:t>
       </w:r>
-      <w:hyperlink r:id="rId21" w:tgtFrame="_blank" w:history="1">
+      <w:hyperlink r:id="rId23" w:tgtFrame="_blank" w:history="1">
         <w:r>
           <w:rPr>
             <w:rStyle w:val="Hyperlink"/>
@@ -643,7 +635,7 @@
         </w:rPr>
         <w:t>- Word Break Problem - </w:t>
       </w:r>
-      <w:hyperlink r:id="rId22" w:tgtFrame="_blank" w:history="1">
+      <w:hyperlink r:id="rId24" w:tgtFrame="_blank" w:history="1">
         <w:r>
           <w:rPr>
             <w:rStyle w:val="Hyperlink"/>
@@ -669,7 +661,7 @@
         </w:rPr>
         <w:t>- Combination Sum - </w:t>
       </w:r>
-      <w:hyperlink r:id="rId23" w:tgtFrame="_blank" w:history="1">
+      <w:hyperlink r:id="rId25" w:tgtFrame="_blank" w:history="1">
         <w:r>
           <w:rPr>
             <w:rStyle w:val="Hyperlink"/>
@@ -695,7 +687,7 @@
         </w:rPr>
         <w:t>- House Robber - </w:t>
       </w:r>
-      <w:hyperlink r:id="rId24" w:tgtFrame="_blank" w:history="1">
+      <w:hyperlink r:id="rId26" w:tgtFrame="_blank" w:history="1">
         <w:r>
           <w:rPr>
             <w:rStyle w:val="Hyperlink"/>
@@ -721,7 +713,7 @@
         </w:rPr>
         <w:t>- House Robber II - </w:t>
       </w:r>
-      <w:hyperlink r:id="rId25" w:tgtFrame="_blank" w:history="1">
+      <w:hyperlink r:id="rId27" w:tgtFrame="_blank" w:history="1">
         <w:r>
           <w:rPr>
             <w:rStyle w:val="Hyperlink"/>
@@ -747,7 +739,7 @@
         </w:rPr>
         <w:t>- Decode Ways - </w:t>
       </w:r>
-      <w:hyperlink r:id="rId26" w:tgtFrame="_blank" w:history="1">
+      <w:hyperlink r:id="rId28" w:tgtFrame="_blank" w:history="1">
         <w:r>
           <w:rPr>
             <w:rStyle w:val="Hyperlink"/>
@@ -773,7 +765,7 @@
         </w:rPr>
         <w:t>- Unique Paths - </w:t>
       </w:r>
-      <w:hyperlink r:id="rId27" w:tgtFrame="_blank" w:history="1">
+      <w:hyperlink r:id="rId29" w:tgtFrame="_blank" w:history="1">
         <w:r>
           <w:rPr>
             <w:rStyle w:val="Hyperlink"/>
@@ -799,7 +791,7 @@
         </w:rPr>
         <w:t>- Jump Game - </w:t>
       </w:r>
-      <w:hyperlink r:id="rId28" w:tgtFrame="_blank" w:history="1">
+      <w:hyperlink r:id="rId30" w:tgtFrame="_blank" w:history="1">
         <w:r>
           <w:rPr>
             <w:rStyle w:val="Hyperlink"/>
@@ -877,7 +869,7 @@
         </w:rPr>
         <w:t>- Clone Graph - </w:t>
       </w:r>
-      <w:hyperlink r:id="rId29" w:tgtFrame="_blank" w:history="1">
+      <w:hyperlink r:id="rId31" w:tgtFrame="_blank" w:history="1">
         <w:r>
           <w:rPr>
             <w:rStyle w:val="Hyperlink"/>
@@ -903,7 +895,7 @@
         </w:rPr>
         <w:t>- Course Schedule - </w:t>
       </w:r>
-      <w:hyperlink r:id="rId30" w:tgtFrame="_blank" w:history="1">
+      <w:hyperlink r:id="rId32" w:tgtFrame="_blank" w:history="1">
         <w:r>
           <w:rPr>
             <w:rStyle w:val="Hyperlink"/>
@@ -929,7 +921,7 @@
         </w:rPr>
         <w:t>- Pacific Atlantic Water Flow - </w:t>
       </w:r>
-      <w:hyperlink r:id="rId31" w:tgtFrame="_blank" w:history="1">
+      <w:hyperlink r:id="rId33" w:tgtFrame="_blank" w:history="1">
         <w:r>
           <w:rPr>
             <w:rStyle w:val="Hyperlink"/>
@@ -955,7 +947,7 @@
         </w:rPr>
         <w:t>- Number of Islands - </w:t>
       </w:r>
-      <w:hyperlink r:id="rId32" w:tgtFrame="_blank" w:history="1">
+      <w:hyperlink r:id="rId34" w:tgtFrame="_blank" w:history="1">
         <w:r>
           <w:rPr>
             <w:rStyle w:val="Hyperlink"/>
@@ -981,7 +973,7 @@
         </w:rPr>
         <w:t>- Longest Consecutive Sequence - </w:t>
       </w:r>
-      <w:hyperlink r:id="rId33" w:tgtFrame="_blank" w:history="1">
+      <w:hyperlink r:id="rId35" w:tgtFrame="_blank" w:history="1">
         <w:r>
           <w:rPr>
             <w:rStyle w:val="Hyperlink"/>
@@ -1025,7 +1017,7 @@
         </w:rPr>
         <w:t xml:space="preserve"> Premium) - </w:t>
       </w:r>
-      <w:hyperlink r:id="rId34" w:tgtFrame="_blank" w:history="1">
+      <w:hyperlink r:id="rId36" w:tgtFrame="_blank" w:history="1">
         <w:r>
           <w:rPr>
             <w:rStyle w:val="Hyperlink"/>
@@ -1069,7 +1061,7 @@
         </w:rPr>
         <w:t xml:space="preserve"> Premium) - </w:t>
       </w:r>
-      <w:hyperlink r:id="rId35" w:tgtFrame="_blank" w:history="1">
+      <w:hyperlink r:id="rId37" w:tgtFrame="_blank" w:history="1">
         <w:r>
           <w:rPr>
             <w:rStyle w:val="Hyperlink"/>
@@ -1113,7 +1105,7 @@
         </w:rPr>
         <w:t xml:space="preserve"> Premium) - </w:t>
       </w:r>
-      <w:hyperlink r:id="rId36" w:tgtFrame="_blank" w:history="1">
+      <w:hyperlink r:id="rId38" w:tgtFrame="_blank" w:history="1">
         <w:r>
           <w:rPr>
             <w:rStyle w:val="Hyperlink"/>
@@ -1190,7 +1182,7 @@
         </w:rPr>
         <w:t>- Insert Interval - </w:t>
       </w:r>
-      <w:hyperlink r:id="rId37" w:tgtFrame="_blank" w:history="1">
+      <w:hyperlink r:id="rId39" w:tgtFrame="_blank" w:history="1">
         <w:r>
           <w:rPr>
             <w:rStyle w:val="Hyperlink"/>
@@ -1216,7 +1208,7 @@
         </w:rPr>
         <w:t>- Merge Intervals - </w:t>
       </w:r>
-      <w:hyperlink r:id="rId38" w:tgtFrame="_blank" w:history="1">
+      <w:hyperlink r:id="rId40" w:tgtFrame="_blank" w:history="1">
         <w:r>
           <w:rPr>
             <w:rStyle w:val="Hyperlink"/>
@@ -1242,7 +1234,7 @@
         </w:rPr>
         <w:t>- Non-overlapping Intervals - </w:t>
       </w:r>
-      <w:hyperlink r:id="rId39" w:tgtFrame="_blank" w:history="1">
+      <w:hyperlink r:id="rId41" w:tgtFrame="_blank" w:history="1">
         <w:r>
           <w:rPr>
             <w:rStyle w:val="Hyperlink"/>
@@ -1286,7 +1278,7 @@
         </w:rPr>
         <w:t xml:space="preserve"> Premium) - </w:t>
       </w:r>
-      <w:hyperlink r:id="rId40" w:tgtFrame="_blank" w:history="1">
+      <w:hyperlink r:id="rId42" w:tgtFrame="_blank" w:history="1">
         <w:r>
           <w:rPr>
             <w:rStyle w:val="Hyperlink"/>
@@ -1330,7 +1322,7 @@
         </w:rPr>
         <w:t xml:space="preserve"> Premium) - </w:t>
       </w:r>
-      <w:hyperlink r:id="rId41" w:tgtFrame="_blank" w:history="1">
+      <w:hyperlink r:id="rId43" w:tgtFrame="_blank" w:history="1">
         <w:r>
           <w:rPr>
             <w:rStyle w:val="Hyperlink"/>
@@ -1407,7 +1399,7 @@
         </w:rPr>
         <w:t>- Reverse a Linked List - </w:t>
       </w:r>
-      <w:hyperlink r:id="rId42" w:tgtFrame="_blank" w:history="1">
+      <w:hyperlink r:id="rId44" w:tgtFrame="_blank" w:history="1">
         <w:r>
           <w:rPr>
             <w:rStyle w:val="Hyperlink"/>
@@ -1433,7 +1425,7 @@
         </w:rPr>
         <w:t>- Detect Cycle in a Linked List - </w:t>
       </w:r>
-      <w:hyperlink r:id="rId43" w:tgtFrame="_blank" w:history="1">
+      <w:hyperlink r:id="rId45" w:tgtFrame="_blank" w:history="1">
         <w:r>
           <w:rPr>
             <w:rStyle w:val="Hyperlink"/>
@@ -1459,7 +1451,7 @@
         </w:rPr>
         <w:t>- Merge Two Sorted Lists - </w:t>
       </w:r>
-      <w:hyperlink r:id="rId44" w:tgtFrame="_blank" w:history="1">
+      <w:hyperlink r:id="rId46" w:tgtFrame="_blank" w:history="1">
         <w:r>
           <w:rPr>
             <w:rStyle w:val="Hyperlink"/>
@@ -1485,7 +1477,7 @@
         </w:rPr>
         <w:t>- Merge K Sorted Lists - </w:t>
       </w:r>
-      <w:hyperlink r:id="rId45" w:tgtFrame="_blank" w:history="1">
+      <w:hyperlink r:id="rId47" w:tgtFrame="_blank" w:history="1">
         <w:r>
           <w:rPr>
             <w:rStyle w:val="Hyperlink"/>
@@ -1511,7 +1503,7 @@
         </w:rPr>
         <w:t>- Remove Nth Node From End Of List - </w:t>
       </w:r>
-      <w:hyperlink r:id="rId46" w:tgtFrame="_blank" w:history="1">
+      <w:hyperlink r:id="rId48" w:tgtFrame="_blank" w:history="1">
         <w:r>
           <w:rPr>
             <w:rStyle w:val="Hyperlink"/>
@@ -1537,7 +1529,7 @@
         </w:rPr>
         <w:t>- Reorder List - </w:t>
       </w:r>
-      <w:hyperlink r:id="rId47" w:tgtFrame="_blank" w:history="1">
+      <w:hyperlink r:id="rId49" w:tgtFrame="_blank" w:history="1">
         <w:r>
           <w:rPr>
             <w:rStyle w:val="Hyperlink"/>
@@ -1614,7 +1606,7 @@
         </w:rPr>
         <w:t>- Set Matrix Zeroes - </w:t>
       </w:r>
-      <w:hyperlink r:id="rId48" w:tgtFrame="_blank" w:history="1">
+      <w:hyperlink r:id="rId50" w:tgtFrame="_blank" w:history="1">
         <w:r>
           <w:rPr>
             <w:rStyle w:val="Hyperlink"/>
@@ -1640,7 +1632,7 @@
         </w:rPr>
         <w:t>- Spiral Matrix - </w:t>
       </w:r>
-      <w:hyperlink r:id="rId49" w:tgtFrame="_blank" w:history="1">
+      <w:hyperlink r:id="rId51" w:tgtFrame="_blank" w:history="1">
         <w:r>
           <w:rPr>
             <w:rStyle w:val="Hyperlink"/>
@@ -1666,7 +1658,7 @@
         </w:rPr>
         <w:t>- Rotate Image - </w:t>
       </w:r>
-      <w:hyperlink r:id="rId50" w:tgtFrame="_blank" w:history="1">
+      <w:hyperlink r:id="rId52" w:tgtFrame="_blank" w:history="1">
         <w:r>
           <w:rPr>
             <w:rStyle w:val="Hyperlink"/>
@@ -1692,7 +1684,7 @@
         </w:rPr>
         <w:t>- Word Search - </w:t>
       </w:r>
-      <w:hyperlink r:id="rId51" w:tgtFrame="_blank" w:history="1">
+      <w:hyperlink r:id="rId53" w:tgtFrame="_blank" w:history="1">
         <w:r>
           <w:rPr>
             <w:rStyle w:val="Hyperlink"/>
@@ -1770,7 +1762,7 @@
         </w:rPr>
         <w:t>- Longest Substring Without Repeating Characters - </w:t>
       </w:r>
-      <w:hyperlink r:id="rId52" w:tgtFrame="_blank" w:history="1">
+      <w:hyperlink r:id="rId54" w:tgtFrame="_blank" w:history="1">
         <w:r>
           <w:rPr>
             <w:rStyle w:val="Hyperlink"/>
@@ -1796,7 +1788,7 @@
         </w:rPr>
         <w:t>- Longest Repeating Character Replacement - </w:t>
       </w:r>
-      <w:hyperlink r:id="rId53" w:tgtFrame="_blank" w:history="1">
+      <w:hyperlink r:id="rId55" w:tgtFrame="_blank" w:history="1">
         <w:r>
           <w:rPr>
             <w:rStyle w:val="Hyperlink"/>
@@ -1822,7 +1814,7 @@
         </w:rPr>
         <w:t>- Minimum Window Substring - </w:t>
       </w:r>
-      <w:hyperlink r:id="rId54" w:tgtFrame="_blank" w:history="1">
+      <w:hyperlink r:id="rId56" w:tgtFrame="_blank" w:history="1">
         <w:r>
           <w:rPr>
             <w:rStyle w:val="Hyperlink"/>
@@ -1848,7 +1840,7 @@
         </w:rPr>
         <w:t>- Valid Anagram - </w:t>
       </w:r>
-      <w:hyperlink r:id="rId55" w:tgtFrame="_blank" w:history="1">
+      <w:hyperlink r:id="rId57" w:tgtFrame="_blank" w:history="1">
         <w:r>
           <w:rPr>
             <w:rStyle w:val="Hyperlink"/>
@@ -1874,7 +1866,7 @@
         </w:rPr>
         <w:t>- Group Anagrams - </w:t>
       </w:r>
-      <w:hyperlink r:id="rId56" w:tgtFrame="_blank" w:history="1">
+      <w:hyperlink r:id="rId58" w:tgtFrame="_blank" w:history="1">
         <w:r>
           <w:rPr>
             <w:rStyle w:val="Hyperlink"/>
@@ -1900,7 +1892,7 @@
         </w:rPr>
         <w:t>- Valid Parentheses - </w:t>
       </w:r>
-      <w:hyperlink r:id="rId57" w:tgtFrame="_blank" w:history="1">
+      <w:hyperlink r:id="rId59" w:tgtFrame="_blank" w:history="1">
         <w:r>
           <w:rPr>
             <w:rStyle w:val="Hyperlink"/>
@@ -1926,7 +1918,7 @@
         </w:rPr>
         <w:t>- Valid Palindrome - </w:t>
       </w:r>
-      <w:hyperlink r:id="rId58" w:tgtFrame="_blank" w:history="1">
+      <w:hyperlink r:id="rId60" w:tgtFrame="_blank" w:history="1">
         <w:r>
           <w:rPr>
             <w:rStyle w:val="Hyperlink"/>
@@ -1952,7 +1944,7 @@
         </w:rPr>
         <w:t>- Longest Palindromic Substring - </w:t>
       </w:r>
-      <w:hyperlink r:id="rId59" w:tgtFrame="_blank" w:history="1">
+      <w:hyperlink r:id="rId61" w:tgtFrame="_blank" w:history="1">
         <w:r>
           <w:rPr>
             <w:rStyle w:val="Hyperlink"/>
@@ -1978,7 +1970,7 @@
         </w:rPr>
         <w:t>- Palindromic Substrings - </w:t>
       </w:r>
-      <w:hyperlink r:id="rId60" w:tgtFrame="_blank" w:history="1">
+      <w:hyperlink r:id="rId62" w:tgtFrame="_blank" w:history="1">
         <w:r>
           <w:rPr>
             <w:rStyle w:val="Hyperlink"/>
@@ -2022,7 +2014,7 @@
         </w:rPr>
         <w:t xml:space="preserve"> Premium) - </w:t>
       </w:r>
-      <w:hyperlink r:id="rId61" w:tgtFrame="_blank" w:history="1">
+      <w:hyperlink r:id="rId63" w:tgtFrame="_blank" w:history="1">
         <w:r>
           <w:rPr>
             <w:rStyle w:val="Hyperlink"/>
@@ -2099,7 +2091,7 @@
         </w:rPr>
         <w:t>- Maximum Depth of Binary Tree - </w:t>
       </w:r>
-      <w:hyperlink r:id="rId62" w:tgtFrame="_blank" w:history="1">
+      <w:hyperlink r:id="rId64" w:tgtFrame="_blank" w:history="1">
         <w:r>
           <w:rPr>
             <w:rStyle w:val="Hyperlink"/>
@@ -2125,7 +2117,7 @@
         </w:rPr>
         <w:t>- Same Tree - </w:t>
       </w:r>
-      <w:hyperlink r:id="rId63" w:tgtFrame="_blank" w:history="1">
+      <w:hyperlink r:id="rId65" w:tgtFrame="_blank" w:history="1">
         <w:r>
           <w:rPr>
             <w:rStyle w:val="Hyperlink"/>
@@ -2151,7 +2143,7 @@
         </w:rPr>
         <w:t>- Invert/Flip Binary Tree - </w:t>
       </w:r>
-      <w:hyperlink r:id="rId64" w:tgtFrame="_blank" w:history="1">
+      <w:hyperlink r:id="rId66" w:tgtFrame="_blank" w:history="1">
         <w:r>
           <w:rPr>
             <w:rStyle w:val="Hyperlink"/>
@@ -2177,7 +2169,7 @@
         </w:rPr>
         <w:t>- Binary Tree Maximum Path Sum - </w:t>
       </w:r>
-      <w:hyperlink r:id="rId65" w:tgtFrame="_blank" w:history="1">
+      <w:hyperlink r:id="rId67" w:tgtFrame="_blank" w:history="1">
         <w:r>
           <w:rPr>
             <w:rStyle w:val="Hyperlink"/>
@@ -2203,7 +2195,7 @@
         </w:rPr>
         <w:t>- Binary Tree Level Order Traversal - </w:t>
       </w:r>
-      <w:hyperlink r:id="rId66" w:tgtFrame="_blank" w:history="1">
+      <w:hyperlink r:id="rId68" w:tgtFrame="_blank" w:history="1">
         <w:r>
           <w:rPr>
             <w:rStyle w:val="Hyperlink"/>
@@ -2229,7 +2221,7 @@
         </w:rPr>
         <w:t>- Serialize and Deserialize Binary Tree - </w:t>
       </w:r>
-      <w:hyperlink r:id="rId67" w:tgtFrame="_blank" w:history="1">
+      <w:hyperlink r:id="rId69" w:tgtFrame="_blank" w:history="1">
         <w:r>
           <w:rPr>
             <w:rStyle w:val="Hyperlink"/>
@@ -2255,7 +2247,7 @@
         </w:rPr>
         <w:t>- Subtree of Another Tree - </w:t>
       </w:r>
-      <w:hyperlink r:id="rId68" w:tgtFrame="_blank" w:history="1">
+      <w:hyperlink r:id="rId70" w:tgtFrame="_blank" w:history="1">
         <w:r>
           <w:rPr>
             <w:rStyle w:val="Hyperlink"/>
@@ -2299,7 +2291,7 @@
         </w:rPr>
         <w:t xml:space="preserve"> Traversal - </w:t>
       </w:r>
-      <w:hyperlink r:id="rId69" w:tgtFrame="_blank" w:history="1">
+      <w:hyperlink r:id="rId71" w:tgtFrame="_blank" w:history="1">
         <w:r>
           <w:rPr>
             <w:rStyle w:val="Hyperlink"/>
@@ -2325,7 +2317,7 @@
         </w:rPr>
         <w:t>- Validate Binary Search Tree - </w:t>
       </w:r>
-      <w:hyperlink r:id="rId70" w:tgtFrame="_blank" w:history="1">
+      <w:hyperlink r:id="rId72" w:tgtFrame="_blank" w:history="1">
         <w:r>
           <w:rPr>
             <w:rStyle w:val="Hyperlink"/>
@@ -2351,7 +2343,7 @@
         </w:rPr>
         <w:t>- Kth Smallest Element in a BST - </w:t>
       </w:r>
-      <w:hyperlink r:id="rId71" w:tgtFrame="_blank" w:history="1">
+      <w:hyperlink r:id="rId73" w:tgtFrame="_blank" w:history="1">
         <w:r>
           <w:rPr>
             <w:rStyle w:val="Hyperlink"/>
@@ -2377,7 +2369,7 @@
         </w:rPr>
         <w:t>- Lowest Common Ancestor of BST - </w:t>
       </w:r>
-      <w:hyperlink r:id="rId72" w:tgtFrame="_blank" w:history="1">
+      <w:hyperlink r:id="rId74" w:tgtFrame="_blank" w:history="1">
         <w:r>
           <w:rPr>
             <w:rStyle w:val="Hyperlink"/>
@@ -2401,221 +2393,235 @@
           <w:color w:val="222222"/>
           <w:shd w:val="clear" w:color="auto" w:fill="FFFFFF"/>
         </w:rPr>
-        <w:t xml:space="preserve">- Implement </w:t>
+        <w:t>- Implement Trie (Prefix Tree) - </w:t>
+      </w:r>
+      <w:hyperlink r:id="rId75" w:tgtFrame="_blank" w:history="1">
+        <w:r>
+          <w:rPr>
+            <w:rStyle w:val="Hyperlink"/>
+            <w:rFonts w:ascii="Arial" w:hAnsi="Arial" w:cs="Arial"/>
+            <w:color w:val="37ACC9"/>
+            <w:shd w:val="clear" w:color="auto" w:fill="FFFFFF"/>
+          </w:rPr>
+          <w:t>https://leetcode.com/problems/implement-trie-prefix-tree/</w:t>
+        </w:r>
+      </w:hyperlink>
+      <w:r>
+        <w:rPr>
+          <w:rFonts w:ascii="Arial" w:hAnsi="Arial" w:cs="Arial"/>
+          <w:color w:val="222222"/>
+        </w:rPr>
+        <w:br/>
+      </w:r>
+      <w:r>
+        <w:rPr>
+          <w:rFonts w:ascii="Arial" w:hAnsi="Arial" w:cs="Arial"/>
+          <w:color w:val="222222"/>
+          <w:shd w:val="clear" w:color="auto" w:fill="FFFFFF"/>
+        </w:rPr>
+        <w:t>- Add and Search Word - </w:t>
+      </w:r>
+      <w:hyperlink r:id="rId76" w:tgtFrame="_blank" w:history="1">
+        <w:r>
+          <w:rPr>
+            <w:rStyle w:val="Hyperlink"/>
+            <w:rFonts w:ascii="Arial" w:hAnsi="Arial" w:cs="Arial"/>
+            <w:color w:val="37ACC9"/>
+            <w:shd w:val="clear" w:color="auto" w:fill="FFFFFF"/>
+          </w:rPr>
+          <w:t>https://leetcode.com/problems/add-and-search-word-data-structure-design/</w:t>
+        </w:r>
+      </w:hyperlink>
+      <w:r>
+        <w:rPr>
+          <w:rFonts w:ascii="Arial" w:hAnsi="Arial" w:cs="Arial"/>
+          <w:color w:val="222222"/>
+        </w:rPr>
+        <w:br/>
+      </w:r>
+      <w:r>
+        <w:rPr>
+          <w:rFonts w:ascii="Arial" w:hAnsi="Arial" w:cs="Arial"/>
+          <w:color w:val="222222"/>
+          <w:shd w:val="clear" w:color="auto" w:fill="FFFFFF"/>
+        </w:rPr>
+        <w:t>- Word Search II - </w:t>
+      </w:r>
+      <w:hyperlink r:id="rId77" w:tgtFrame="_blank" w:history="1">
+        <w:r>
+          <w:rPr>
+            <w:rStyle w:val="Hyperlink"/>
+            <w:rFonts w:ascii="Arial" w:hAnsi="Arial" w:cs="Arial"/>
+            <w:color w:val="37ACC9"/>
+            <w:shd w:val="clear" w:color="auto" w:fill="FFFFFF"/>
+          </w:rPr>
+          <w:t>https://leetcode.com/problems/word-search-ii/</w:t>
+        </w:r>
+      </w:hyperlink>
+      <w:r>
+        <w:rPr>
+          <w:rFonts w:ascii="Arial" w:hAnsi="Arial" w:cs="Arial"/>
+          <w:color w:val="222222"/>
+        </w:rPr>
+        <w:br/>
+      </w:r>
+      <w:r>
+        <w:rPr>
+          <w:rFonts w:ascii="Arial" w:hAnsi="Arial" w:cs="Arial"/>
+          <w:color w:val="222222"/>
+        </w:rPr>
+        <w:br/>
+      </w:r>
+      <w:r>
+        <w:rPr>
+          <w:rFonts w:ascii="Arial" w:hAnsi="Arial" w:cs="Arial"/>
+          <w:color w:val="222222"/>
+          <w:shd w:val="clear" w:color="auto" w:fill="FFFFFF"/>
+        </w:rPr>
+        <w:t>---</w:t>
+      </w:r>
+      <w:r>
+        <w:rPr>
+          <w:rFonts w:ascii="Arial" w:hAnsi="Arial" w:cs="Arial"/>
+          <w:color w:val="222222"/>
+        </w:rPr>
+        <w:br/>
+      </w:r>
+      <w:r>
+        <w:rPr>
+          <w:rFonts w:ascii="Arial" w:hAnsi="Arial" w:cs="Arial"/>
+          <w:color w:val="222222"/>
+        </w:rPr>
+        <w:br/>
+      </w:r>
+      <w:r>
+        <w:rPr>
+          <w:rFonts w:ascii="Arial" w:hAnsi="Arial" w:cs="Arial"/>
+          <w:color w:val="222222"/>
+          <w:shd w:val="clear" w:color="auto" w:fill="FFFFFF"/>
+        </w:rPr>
+        <w:t>Heap</w:t>
+      </w:r>
+      <w:r>
+        <w:rPr>
+          <w:rFonts w:ascii="Arial" w:hAnsi="Arial" w:cs="Arial"/>
+          <w:color w:val="222222"/>
+        </w:rPr>
+        <w:br/>
+      </w:r>
+      <w:r>
+        <w:rPr>
+          <w:rFonts w:ascii="Arial" w:hAnsi="Arial" w:cs="Arial"/>
+          <w:color w:val="222222"/>
+        </w:rPr>
+        <w:br/>
+      </w:r>
+      <w:r>
+        <w:rPr>
+          <w:rFonts w:ascii="Arial" w:hAnsi="Arial" w:cs="Arial"/>
+          <w:color w:val="222222"/>
+          <w:shd w:val="clear" w:color="auto" w:fill="FFFFFF"/>
+        </w:rPr>
+        <w:t>- Merge K Sorted Lists - </w:t>
+      </w:r>
+      <w:hyperlink r:id="rId78" w:tgtFrame="_blank" w:history="1">
+        <w:r>
+          <w:rPr>
+            <w:rStyle w:val="Hyperlink"/>
+            <w:rFonts w:ascii="Arial" w:hAnsi="Arial" w:cs="Arial"/>
+            <w:color w:val="37ACC9"/>
+            <w:shd w:val="clear" w:color="auto" w:fill="FFFFFF"/>
+          </w:rPr>
+          <w:t>https://leetcode.com/problems/merge-k-sorted-lists/</w:t>
+        </w:r>
+      </w:hyperlink>
+      <w:r>
+        <w:rPr>
+          <w:rFonts w:ascii="Arial" w:hAnsi="Arial" w:cs="Arial"/>
+          <w:color w:val="222222"/>
+        </w:rPr>
+        <w:br/>
+      </w:r>
+      <w:r>
+        <w:rPr>
+          <w:rFonts w:ascii="Arial" w:hAnsi="Arial" w:cs="Arial"/>
+          <w:color w:val="222222"/>
+          <w:shd w:val="clear" w:color="auto" w:fill="FFFFFF"/>
+        </w:rPr>
+        <w:t>- Top K Frequent Elements - </w:t>
+      </w:r>
+      <w:hyperlink r:id="rId79" w:tgtFrame="_blank" w:history="1">
+        <w:r>
+          <w:rPr>
+            <w:rStyle w:val="Hyperlink"/>
+            <w:rFonts w:ascii="Arial" w:hAnsi="Arial" w:cs="Arial"/>
+            <w:color w:val="37ACC9"/>
+            <w:shd w:val="clear" w:color="auto" w:fill="FFFFFF"/>
+          </w:rPr>
+          <w:t>https://leetcode.com/problems/top-k-frequent-elements/</w:t>
+        </w:r>
+      </w:hyperlink>
+      <w:r>
+        <w:rPr>
+          <w:rFonts w:ascii="Arial" w:hAnsi="Arial" w:cs="Arial"/>
+          <w:color w:val="222222"/>
+        </w:rPr>
+        <w:br/>
+      </w:r>
+      <w:r>
+        <w:rPr>
+          <w:rFonts w:ascii="Arial" w:hAnsi="Arial" w:cs="Arial"/>
+          <w:color w:val="222222"/>
+          <w:shd w:val="clear" w:color="auto" w:fill="FFFFFF"/>
+        </w:rPr>
+        <w:lastRenderedPageBreak/>
+        <w:t>- Find Median from Data Stream - </w:t>
+      </w:r>
+      <w:hyperlink r:id="rId80" w:tgtFrame="_blank" w:history="1">
+        <w:r>
+          <w:rPr>
+            <w:rStyle w:val="Hyperlink"/>
+            <w:rFonts w:ascii="Arial" w:hAnsi="Arial" w:cs="Arial"/>
+            <w:color w:val="37ACC9"/>
+            <w:shd w:val="clear" w:color="auto" w:fill="FFFFFF"/>
+          </w:rPr>
+          <w:t>https://leetcode.com/problems/find-median-from-data-stream/</w:t>
+        </w:r>
+      </w:hyperlink>
+      <w:r>
+        <w:rPr>
+          <w:rStyle w:val="Hyperlink"/>
+          <w:rFonts w:ascii="Arial" w:hAnsi="Arial" w:cs="Arial"/>
+          <w:color w:val="37ACC9"/>
+          <w:shd w:val="clear" w:color="auto" w:fill="FFFFFF"/>
+        </w:rPr>
+        <w:t xml:space="preserve"> - </w:t>
       </w:r>
       <w:proofErr w:type="spellStart"/>
       <w:r>
         <w:rPr>
-          <w:rFonts w:ascii="Arial" w:hAnsi="Arial" w:cs="Arial"/>
-          <w:color w:val="222222"/>
-          <w:shd w:val="clear" w:color="auto" w:fill="FFFFFF"/>
-        </w:rPr>
-        <w:t>Trie</w:t>
+          <w:rStyle w:val="Hyperlink"/>
+          <w:rFonts w:ascii="Arial" w:hAnsi="Arial" w:cs="Arial"/>
+          <w:color w:val="37ACC9"/>
+          <w:shd w:val="clear" w:color="auto" w:fill="FFFFFF"/>
+        </w:rPr>
+        <w:t>resolvido</w:t>
       </w:r>
       <w:proofErr w:type="spellEnd"/>
       <w:r>
         <w:rPr>
-          <w:rFonts w:ascii="Arial" w:hAnsi="Arial" w:cs="Arial"/>
-          <w:color w:val="222222"/>
-          <w:shd w:val="clear" w:color="auto" w:fill="FFFFFF"/>
-        </w:rPr>
-        <w:t xml:space="preserve"> (Prefix Tree) - </w:t>
-      </w:r>
-      <w:hyperlink r:id="rId73" w:tgtFrame="_blank" w:history="1">
-        <w:r>
-          <w:rPr>
-            <w:rStyle w:val="Hyperlink"/>
-            <w:rFonts w:ascii="Arial" w:hAnsi="Arial" w:cs="Arial"/>
-            <w:color w:val="37ACC9"/>
-            <w:shd w:val="clear" w:color="auto" w:fill="FFFFFF"/>
-          </w:rPr>
-          <w:t>https://leetcode.com/problems/implement-trie-prefix-tree/</w:t>
-        </w:r>
-      </w:hyperlink>
-      <w:r>
-        <w:rPr>
-          <w:rFonts w:ascii="Arial" w:hAnsi="Arial" w:cs="Arial"/>
-          <w:color w:val="222222"/>
-        </w:rPr>
-        <w:br/>
-      </w:r>
-      <w:r>
-        <w:rPr>
-          <w:rFonts w:ascii="Arial" w:hAnsi="Arial" w:cs="Arial"/>
-          <w:color w:val="222222"/>
-          <w:shd w:val="clear" w:color="auto" w:fill="FFFFFF"/>
-        </w:rPr>
-        <w:t>- Add and Search Word - </w:t>
-      </w:r>
-      <w:hyperlink r:id="rId74" w:tgtFrame="_blank" w:history="1">
-        <w:r>
-          <w:rPr>
-            <w:rStyle w:val="Hyperlink"/>
-            <w:rFonts w:ascii="Arial" w:hAnsi="Arial" w:cs="Arial"/>
-            <w:color w:val="37ACC9"/>
-            <w:shd w:val="clear" w:color="auto" w:fill="FFFFFF"/>
-          </w:rPr>
-          <w:t>https://leetcode.com/problems/add-and-search-word-data-structure-design/</w:t>
-        </w:r>
-      </w:hyperlink>
-      <w:r>
-        <w:rPr>
-          <w:rFonts w:ascii="Arial" w:hAnsi="Arial" w:cs="Arial"/>
-          <w:color w:val="222222"/>
-        </w:rPr>
-        <w:br/>
-      </w:r>
-      <w:r>
-        <w:rPr>
-          <w:rFonts w:ascii="Arial" w:hAnsi="Arial" w:cs="Arial"/>
-          <w:color w:val="222222"/>
-          <w:shd w:val="clear" w:color="auto" w:fill="FFFFFF"/>
-        </w:rPr>
-        <w:t>- Word Search II - </w:t>
-      </w:r>
-      <w:hyperlink r:id="rId75" w:tgtFrame="_blank" w:history="1">
-        <w:r>
-          <w:rPr>
-            <w:rStyle w:val="Hyperlink"/>
-            <w:rFonts w:ascii="Arial" w:hAnsi="Arial" w:cs="Arial"/>
-            <w:color w:val="37ACC9"/>
-            <w:shd w:val="clear" w:color="auto" w:fill="FFFFFF"/>
-          </w:rPr>
-          <w:t>https://leetcode.com/problems/word-search-ii/</w:t>
-        </w:r>
-      </w:hyperlink>
-      <w:r>
-        <w:rPr>
-          <w:rFonts w:ascii="Arial" w:hAnsi="Arial" w:cs="Arial"/>
-          <w:color w:val="222222"/>
-        </w:rPr>
-        <w:br/>
-      </w:r>
-      <w:r>
-        <w:rPr>
-          <w:rFonts w:ascii="Arial" w:hAnsi="Arial" w:cs="Arial"/>
-          <w:color w:val="222222"/>
-        </w:rPr>
-        <w:br/>
-      </w:r>
-      <w:r>
-        <w:rPr>
-          <w:rFonts w:ascii="Arial" w:hAnsi="Arial" w:cs="Arial"/>
-          <w:color w:val="222222"/>
-          <w:shd w:val="clear" w:color="auto" w:fill="FFFFFF"/>
-        </w:rPr>
-        <w:t>---</w:t>
-      </w:r>
-      <w:r>
-        <w:rPr>
-          <w:rFonts w:ascii="Arial" w:hAnsi="Arial" w:cs="Arial"/>
-          <w:color w:val="222222"/>
-        </w:rPr>
-        <w:br/>
-      </w:r>
-      <w:r>
-        <w:rPr>
-          <w:rFonts w:ascii="Arial" w:hAnsi="Arial" w:cs="Arial"/>
-          <w:color w:val="222222"/>
-        </w:rPr>
-        <w:br/>
-      </w:r>
-      <w:r>
-        <w:rPr>
-          <w:rFonts w:ascii="Arial" w:hAnsi="Arial" w:cs="Arial"/>
-          <w:color w:val="222222"/>
-          <w:shd w:val="clear" w:color="auto" w:fill="FFFFFF"/>
-        </w:rPr>
-        <w:t>Heap</w:t>
-      </w:r>
-      <w:r>
-        <w:rPr>
-          <w:rFonts w:ascii="Arial" w:hAnsi="Arial" w:cs="Arial"/>
-          <w:color w:val="222222"/>
-        </w:rPr>
-        <w:br/>
-      </w:r>
-      <w:r>
-        <w:rPr>
-          <w:rFonts w:ascii="Arial" w:hAnsi="Arial" w:cs="Arial"/>
-          <w:color w:val="222222"/>
-        </w:rPr>
-        <w:br/>
-      </w:r>
-      <w:r>
-        <w:rPr>
-          <w:rFonts w:ascii="Arial" w:hAnsi="Arial" w:cs="Arial"/>
-          <w:color w:val="222222"/>
-          <w:shd w:val="clear" w:color="auto" w:fill="FFFFFF"/>
-        </w:rPr>
-        <w:t>- Merge K Sorted Lists - </w:t>
-      </w:r>
-      <w:hyperlink r:id="rId76" w:tgtFrame="_blank" w:history="1">
-        <w:r>
-          <w:rPr>
-            <w:rStyle w:val="Hyperlink"/>
-            <w:rFonts w:ascii="Arial" w:hAnsi="Arial" w:cs="Arial"/>
-            <w:color w:val="37ACC9"/>
-            <w:shd w:val="clear" w:color="auto" w:fill="FFFFFF"/>
-          </w:rPr>
-          <w:t>https://leetcode.com/problems/merge-k-sorted-lists/</w:t>
-        </w:r>
-      </w:hyperlink>
-      <w:r>
-        <w:rPr>
-          <w:rFonts w:ascii="Arial" w:hAnsi="Arial" w:cs="Arial"/>
-          <w:color w:val="222222"/>
-        </w:rPr>
-        <w:br/>
-      </w:r>
-      <w:r>
-        <w:rPr>
-          <w:rFonts w:ascii="Arial" w:hAnsi="Arial" w:cs="Arial"/>
-          <w:color w:val="222222"/>
-          <w:shd w:val="clear" w:color="auto" w:fill="FFFFFF"/>
-        </w:rPr>
-        <w:lastRenderedPageBreak/>
-        <w:t>- Top K Frequent Elements - </w:t>
-      </w:r>
-      <w:hyperlink r:id="rId77" w:tgtFrame="_blank" w:history="1">
-        <w:r>
-          <w:rPr>
-            <w:rStyle w:val="Hyperlink"/>
-            <w:rFonts w:ascii="Arial" w:hAnsi="Arial" w:cs="Arial"/>
-            <w:color w:val="37ACC9"/>
-            <w:shd w:val="clear" w:color="auto" w:fill="FFFFFF"/>
-          </w:rPr>
-          <w:t>https://leetcode.com/problems/top-k-frequent-elements/</w:t>
-        </w:r>
-      </w:hyperlink>
-      <w:r>
-        <w:rPr>
-          <w:rFonts w:ascii="Arial" w:hAnsi="Arial" w:cs="Arial"/>
-          <w:color w:val="222222"/>
-        </w:rPr>
-        <w:br/>
-      </w:r>
-      <w:r>
-        <w:rPr>
-          <w:rFonts w:ascii="Arial" w:hAnsi="Arial" w:cs="Arial"/>
-          <w:color w:val="222222"/>
-          <w:shd w:val="clear" w:color="auto" w:fill="FFFFFF"/>
-        </w:rPr>
-        <w:t>- Find Median from Data Stream - </w:t>
-      </w:r>
-      <w:hyperlink r:id="rId78" w:tgtFrame="_blank" w:history="1">
-        <w:r>
-          <w:rPr>
-            <w:rStyle w:val="Hyperlink"/>
-            <w:rFonts w:ascii="Arial" w:hAnsi="Arial" w:cs="Arial"/>
-            <w:color w:val="37ACC9"/>
-            <w:shd w:val="clear" w:color="auto" w:fill="FFFFFF"/>
-          </w:rPr>
-          <w:t>https://leetcode.com/problems/find-median-from-data-stream/</w:t>
-        </w:r>
-      </w:hyperlink>
+          <w:rStyle w:val="Hyperlink"/>
+          <w:rFonts w:ascii="Arial" w:hAnsi="Arial" w:cs="Arial"/>
+          <w:color w:val="37ACC9"/>
+          <w:shd w:val="clear" w:color="auto" w:fill="FFFFFF"/>
+        </w:rPr>
+        <w:t xml:space="preserve"> </w:t>
+      </w:r>
     </w:p>
     <w:sectPr>
+      <w:headerReference w:type="even" r:id="rId81"/>
+      <w:headerReference w:type="default" r:id="rId82"/>
+      <w:headerReference w:type="first" r:id="rId83"/>
       <w:pgSz w:w="12240" w:h="15840"/>
       <w:pgMar w:top="1440" w:right="1440" w:bottom="1440" w:left="1440" w:header="720" w:footer="720" w:gutter="0"/>
       <w:cols w:space="720"/>
@@ -2625,8 +2631,535 @@
 </w:document>
 </file>
 
+<file path=word/endnotes.xml><?xml version="1.0" encoding="utf-8"?>
+<w:endnotes xmlns:wpc="http://schemas.microsoft.com/office/word/2010/wordprocessingCanvas" xmlns:cx="http://schemas.microsoft.com/office/drawing/2014/chartex" xmlns:cx1="http://schemas.microsoft.com/office/drawing/2015/9/8/chartex" xmlns:cx2="http://schemas.microsoft.com/office/drawing/2015/10/21/chartex" xmlns:cx3="http://schemas.microsoft.com/office/drawing/2016/5/9/chartex" xmlns:cx4="http://schemas.microsoft.com/office/drawing/2016/5/10/chartex" xmlns:cx5="http://schemas.microsoft.com/office/drawing/2016/5/11/chartex" xmlns:cx6="http://schemas.microsoft.com/office/drawing/2016/5/12/chartex" xmlns:cx7="http://schemas.microsoft.com/office/drawing/2016/5/13/chartex" xmlns:cx8="http://schemas.microsoft.com/office/drawing/2016/5/14/chartex" xmlns:mc="http://schemas.openxmlformats.org/markup-compatibility/2006" xmlns:aink="http://schemas.microsoft.com/office/drawing/2016/ink" xmlns:am3d="http://schemas.microsoft.com/office/drawing/2017/model3d" xmlns:o="urn:schemas-microsoft-com:office:office" xmlns:oel="http://schemas.microsoft.com/office/2019/extlst" xmlns:r="http://schemas.openxmlformats.org/officeDocument/2006/relationships" xmlns:m="http://schemas.openxmlformats.org/officeDocument/2006/math" xmlns:v="urn:schemas-microsoft-com:vml" xmlns:wp14="http://schemas.microsoft.com/office/word/2010/wordprocessingDrawing" xmlns:wp="http://schemas.openxmlformats.org/drawingml/2006/wordprocessingDrawing" xmlns:w10="urn:schemas-microsoft-com:office:word" xmlns:w="http://schemas.openxmlformats.org/wordprocessingml/2006/main" xmlns:w14="http://schemas.microsoft.com/office/word/2010/wordml" xmlns:w15="http://schemas.microsoft.com/office/word/2012/wordml" xmlns:w16cex="http://schemas.microsoft.com/office/word/2018/wordml/cex" xmlns:w16cid="http://schemas.microsoft.com/office/word/2016/wordml/cid" xmlns:w16="http://schemas.microsoft.com/office/word/2018/wordml" xmlns:w16du="http://schemas.microsoft.com/office/word/2023/wordml/word16du" xmlns:w16sdtdh="http://schemas.microsoft.com/office/word/2020/wordml/sdtdatahash" xmlns:w16se="http://schemas.microsoft.com/office/word/2015/wordml/symex" xmlns:wpg="http://schemas.microsoft.com/office/word/2010/wordprocessingGroup" xmlns:wpi="http://schemas.microsoft.com/office/word/2010/wordprocessingInk" xmlns:wne="http://schemas.microsoft.com/office/word/2006/wordml" xmlns:wps="http://schemas.microsoft.com/office/word/2010/wordprocessingShape" mc:Ignorable="w14 w15 w16se w16cid w16 w16cex w16sdtdh w16du wp14">
+  <w:endnote w:type="separator" w:id="-1">
+    <w:p>
+      <w:pPr>
+        <w:spacing w:after="0" w:line="240" w:lineRule="auto"/>
+      </w:pPr>
+      <w:r>
+        <w:separator/>
+      </w:r>
+    </w:p>
+  </w:endnote>
+  <w:endnote w:type="continuationSeparator" w:id="0">
+    <w:p>
+      <w:pPr>
+        <w:spacing w:after="0" w:line="240" w:lineRule="auto"/>
+      </w:pPr>
+      <w:r>
+        <w:continuationSeparator/>
+      </w:r>
+    </w:p>
+  </w:endnote>
+</w:endnotes>
+</file>
+
+<file path=word/footnotes.xml><?xml version="1.0" encoding="utf-8"?>
+<w:footnotes xmlns:wpc="http://schemas.microsoft.com/office/word/2010/wordprocessingCanvas" xmlns:cx="http://schemas.microsoft.com/office/drawing/2014/chartex" xmlns:cx1="http://schemas.microsoft.com/office/drawing/2015/9/8/chartex" xmlns:cx2="http://schemas.microsoft.com/office/drawing/2015/10/21/chartex" xmlns:cx3="http://schemas.microsoft.com/office/drawing/2016/5/9/chartex" xmlns:cx4="http://schemas.microsoft.com/office/drawing/2016/5/10/chartex" xmlns:cx5="http://schemas.microsoft.com/office/drawing/2016/5/11/chartex" xmlns:cx6="http://schemas.microsoft.com/office/drawing/2016/5/12/chartex" xmlns:cx7="http://schemas.microsoft.com/office/drawing/2016/5/13/chartex" xmlns:cx8="http://schemas.microsoft.com/office/drawing/2016/5/14/chartex" xmlns:mc="http://schemas.openxmlformats.org/markup-compatibility/2006" xmlns:aink="http://schemas.microsoft.com/office/drawing/2016/ink" xmlns:am3d="http://schemas.microsoft.com/office/drawing/2017/model3d" xmlns:o="urn:schemas-microsoft-com:office:office" xmlns:oel="http://schemas.microsoft.com/office/2019/extlst" xmlns:r="http://schemas.openxmlformats.org/officeDocument/2006/relationships" xmlns:m="http://schemas.openxmlformats.org/officeDocument/2006/math" xmlns:v="urn:schemas-microsoft-com:vml" xmlns:wp14="http://schemas.microsoft.com/office/word/2010/wordprocessingDrawing" xmlns:wp="http://schemas.openxmlformats.org/drawingml/2006/wordprocessingDrawing" xmlns:w10="urn:schemas-microsoft-com:office:word" xmlns:w="http://schemas.openxmlformats.org/wordprocessingml/2006/main" xmlns:w14="http://schemas.microsoft.com/office/word/2010/wordml" xmlns:w15="http://schemas.microsoft.com/office/word/2012/wordml" xmlns:w16cex="http://schemas.microsoft.com/office/word/2018/wordml/cex" xmlns:w16cid="http://schemas.microsoft.com/office/word/2016/wordml/cid" xmlns:w16="http://schemas.microsoft.com/office/word/2018/wordml" xmlns:w16du="http://schemas.microsoft.com/office/word/2023/wordml/word16du" xmlns:w16sdtdh="http://schemas.microsoft.com/office/word/2020/wordml/sdtdatahash" xmlns:w16se="http://schemas.microsoft.com/office/word/2015/wordml/symex" xmlns:wpg="http://schemas.microsoft.com/office/word/2010/wordprocessingGroup" xmlns:wpi="http://schemas.microsoft.com/office/word/2010/wordprocessingInk" xmlns:wne="http://schemas.microsoft.com/office/word/2006/wordml" xmlns:wps="http://schemas.microsoft.com/office/word/2010/wordprocessingShape" mc:Ignorable="w14 w15 w16se w16cid w16 w16cex w16sdtdh w16du wp14">
+  <w:footnote w:type="separator" w:id="-1">
+    <w:p>
+      <w:pPr>
+        <w:spacing w:after="0" w:line="240" w:lineRule="auto"/>
+      </w:pPr>
+      <w:r>
+        <w:separator/>
+      </w:r>
+    </w:p>
+  </w:footnote>
+  <w:footnote w:type="continuationSeparator" w:id="0">
+    <w:p>
+      <w:pPr>
+        <w:spacing w:after="0" w:line="240" w:lineRule="auto"/>
+      </w:pPr>
+      <w:r>
+        <w:continuationSeparator/>
+      </w:r>
+    </w:p>
+  </w:footnote>
+</w:footnotes>
+</file>
+
+<file path=word/header1.xml><?xml version="1.0" encoding="utf-8"?>
+<w:hdr xmlns:wpc="http://schemas.microsoft.com/office/word/2010/wordprocessingCanvas" xmlns:cx="http://schemas.microsoft.com/office/drawing/2014/chartex" xmlns:cx1="http://schemas.microsoft.com/office/drawing/2015/9/8/chartex" xmlns:cx2="http://schemas.microsoft.com/office/drawing/2015/10/21/chartex" xmlns:cx3="http://schemas.microsoft.com/office/drawing/2016/5/9/chartex" xmlns:cx4="http://schemas.microsoft.com/office/drawing/2016/5/10/chartex" xmlns:cx5="http://schemas.microsoft.com/office/drawing/2016/5/11/chartex" xmlns:cx6="http://schemas.microsoft.com/office/drawing/2016/5/12/chartex" xmlns:cx7="http://schemas.microsoft.com/office/drawing/2016/5/13/chartex" xmlns:cx8="http://schemas.microsoft.com/office/drawing/2016/5/14/chartex" xmlns:mc="http://schemas.openxmlformats.org/markup-compatibility/2006" xmlns:aink="http://schemas.microsoft.com/office/drawing/2016/ink" xmlns:am3d="http://schemas.microsoft.com/office/drawing/2017/model3d" xmlns:o="urn:schemas-microsoft-com:office:office" xmlns:oel="http://schemas.microsoft.com/office/2019/extlst" xmlns:r="http://schemas.openxmlformats.org/officeDocument/2006/relationships" xmlns:m="http://schemas.openxmlformats.org/officeDocument/2006/math" xmlns:v="urn:schemas-microsoft-com:vml" xmlns:wp14="http://schemas.microsoft.com/office/word/2010/wordprocessingDrawing" xmlns:wp="http://schemas.openxmlformats.org/drawingml/2006/wordprocessingDrawing" xmlns:w10="urn:schemas-microsoft-com:office:word" xmlns:w="http://schemas.openxmlformats.org/wordprocessingml/2006/main" xmlns:w14="http://schemas.microsoft.com/office/word/2010/wordml" xmlns:w15="http://schemas.microsoft.com/office/word/2012/wordml" xmlns:w16cex="http://schemas.microsoft.com/office/word/2018/wordml/cex" xmlns:w16cid="http://schemas.microsoft.com/office/word/2016/wordml/cid" xmlns:w16="http://schemas.microsoft.com/office/word/2018/wordml" xmlns:w16du="http://schemas.microsoft.com/office/word/2023/wordml/word16du" xmlns:w16sdtdh="http://schemas.microsoft.com/office/word/2020/wordml/sdtdatahash" xmlns:w16se="http://schemas.microsoft.com/office/word/2015/wordml/symex" xmlns:wpg="http://schemas.microsoft.com/office/word/2010/wordprocessingGroup" xmlns:wpi="http://schemas.microsoft.com/office/word/2010/wordprocessingInk" xmlns:wne="http://schemas.microsoft.com/office/word/2006/wordml" xmlns:wps="http://schemas.microsoft.com/office/word/2010/wordprocessingShape" mc:Ignorable="w14 w15 w16se w16cid w16 w16cex w16sdtdh w16du wp14">
+  <w:p>
+    <w:pPr>
+      <w:pStyle w:val="Cabealho"/>
+    </w:pPr>
+    <w:r>
+      <w:rPr>
+        <w:noProof/>
+      </w:rPr>
+      <mc:AlternateContent>
+        <mc:Choice Requires="wps">
+          <w:drawing>
+            <wp:anchor distT="0" distB="0" distL="114300" distR="114300" simplePos="0" relativeHeight="251659264" behindDoc="1" locked="0" layoutInCell="1" allowOverlap="1" wp14:anchorId="1430B853" wp14:editId="3816B71B">
+              <wp:simplePos x="635" y="635"/>
+              <wp:positionH relativeFrom="margin">
+                <wp:align>center</wp:align>
+              </wp:positionH>
+              <wp:positionV relativeFrom="margin">
+                <wp:align>center</wp:align>
+              </wp:positionV>
+              <wp:extent cx="1204595" cy="133985"/>
+              <wp:effectExtent l="0" t="419100" r="0" b="418465"/>
+              <wp:wrapNone/>
+              <wp:docPr id="261829098" name="Caixa de Texto 2" descr="LGPD - DADO ANONIMIZADO">
+                <a:extLst xmlns:a="http://schemas.openxmlformats.org/drawingml/2006/main">
+                  <a:ext uri="{5AE41FA2-C0FF-4470-9BD4-5FADCA87CBE2}">
+                    <aclsh:classification xmlns:aclsh="http://schemas.microsoft.com/office/drawing/2020/classificationShape" classificationOutcomeType="watermark"/>
+                  </a:ext>
+                </a:extLst>
+              </wp:docPr>
+              <wp:cNvGraphicFramePr/>
+              <a:graphic xmlns:a="http://schemas.openxmlformats.org/drawingml/2006/main">
+                <a:graphicData uri="http://schemas.microsoft.com/office/word/2010/wordprocessingShape">
+                  <wps:wsp>
+                    <wps:cNvSpPr txBox="1"/>
+                    <wps:spPr>
+                      <a:xfrm rot="18900000">
+                        <a:off x="0" y="0"/>
+                        <a:ext cx="1204595" cy="133985"/>
+                      </a:xfrm>
+                      <a:prstGeom prst="rect">
+                        <a:avLst/>
+                      </a:prstGeom>
+                      <a:noFill/>
+                      <a:ln>
+                        <a:noFill/>
+                      </a:ln>
+                    </wps:spPr>
+                    <wps:txbx>
+                      <w:txbxContent>
+                        <w:p>
+                          <w:pPr>
+                            <w:spacing w:after="0"/>
+                            <w:rPr>
+                              <w:rFonts w:ascii="Calibri" w:eastAsia="Calibri" w:hAnsi="Calibri" w:cs="Calibri"/>
+                              <w:noProof/>
+                              <w:color w:val="0000FF"/>
+                              <w:sz w:val="16"/>
+                              <w:szCs w:val="16"/>
+                              <w14:textFill>
+                                <w14:solidFill>
+                                  <w14:srgbClr w14:val="0000FF">
+                                    <w14:alpha w14:val="50000"/>
+                                  </w14:srgbClr>
+                                </w14:solidFill>
+                              </w14:textFill>
+                            </w:rPr>
+                          </w:pPr>
+                          <w:r>
+                            <w:rPr>
+                              <w:rFonts w:ascii="Calibri" w:eastAsia="Calibri" w:hAnsi="Calibri" w:cs="Calibri"/>
+                              <w:noProof/>
+                              <w:color w:val="0000FF"/>
+                              <w:sz w:val="16"/>
+                              <w:szCs w:val="16"/>
+                              <w14:textFill>
+                                <w14:solidFill>
+                                  <w14:srgbClr w14:val="0000FF">
+                                    <w14:alpha w14:val="50000"/>
+                                  </w14:srgbClr>
+                                </w14:solidFill>
+                              </w14:textFill>
+                            </w:rPr>
+                            <w:t>LGPD - DADO ANONIMIZADO</w:t>
+                          </w:r>
+                        </w:p>
+                      </w:txbxContent>
+                    </wps:txbx>
+                    <wps:bodyPr rot="0" spcFirstLastPara="0" vertOverflow="overflow" horzOverflow="overflow" vert="horz" wrap="none" lIns="0" tIns="0" rIns="0" bIns="0" numCol="1" spcCol="0" rtlCol="0" fromWordArt="0" anchor="t" anchorCtr="0" forceAA="0" compatLnSpc="1">
+                      <a:prstTxWarp prst="textNoShape">
+                        <a:avLst/>
+                      </a:prstTxWarp>
+                      <a:spAutoFit/>
+                    </wps:bodyPr>
+                  </wps:wsp>
+                </a:graphicData>
+              </a:graphic>
+            </wp:anchor>
+          </w:drawing>
+        </mc:Choice>
+        <mc:Fallback>
+          <w:pict>
+            <v:shapetype w14:anchorId="1430B853" id="_x0000_t202" coordsize="21600,21600" o:spt="202" path="m,l,21600r21600,l21600,xe">
+              <v:stroke joinstyle="miter"/>
+              <v:path gradientshapeok="t" o:connecttype="rect"/>
+            </v:shapetype>
+            <v:shape id="Caixa de Texto 2" o:spid="_x0000_s1026" type="#_x0000_t202" alt="LGPD - DADO ANONIMIZADO" style="position:absolute;margin-left:0;margin-top:0;width:94.85pt;height:10.55pt;rotation:-45;z-index:-251657216;visibility:visible;mso-wrap-style:none;mso-wrap-distance-left:9pt;mso-wrap-distance-top:0;mso-wrap-distance-right:9pt;mso-wrap-distance-bottom:0;mso-position-horizontal:center;mso-position-horizontal-relative:margin;mso-position-vertical:center;mso-position-vertical-relative:margin;v-text-anchor:top" o:gfxdata="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" filled="f" stroked="f">
+              <v:fill o:detectmouseclick="t"/>
+              <v:textbox style="mso-fit-shape-to-text:t" inset="0,0,0,0">
+                <w:txbxContent>
+                  <w:p>
+                    <w:pPr>
+                      <w:spacing w:after="0"/>
+                      <w:rPr>
+                        <w:rFonts w:ascii="Calibri" w:eastAsia="Calibri" w:hAnsi="Calibri" w:cs="Calibri"/>
+                        <w:noProof/>
+                        <w:color w:val="0000FF"/>
+                        <w:sz w:val="16"/>
+                        <w:szCs w:val="16"/>
+                        <w14:textFill>
+                          <w14:solidFill>
+                            <w14:srgbClr w14:val="0000FF">
+                              <w14:alpha w14:val="50000"/>
+                            </w14:srgbClr>
+                          </w14:solidFill>
+                        </w14:textFill>
+                      </w:rPr>
+                    </w:pPr>
+                    <w:r>
+                      <w:rPr>
+                        <w:rFonts w:ascii="Calibri" w:eastAsia="Calibri" w:hAnsi="Calibri" w:cs="Calibri"/>
+                        <w:noProof/>
+                        <w:color w:val="0000FF"/>
+                        <w:sz w:val="16"/>
+                        <w:szCs w:val="16"/>
+                        <w14:textFill>
+                          <w14:solidFill>
+                            <w14:srgbClr w14:val="0000FF">
+                              <w14:alpha w14:val="50000"/>
+                            </w14:srgbClr>
+                          </w14:solidFill>
+                        </w14:textFill>
+                      </w:rPr>
+                      <w:t>LGPD - DADO ANONIMIZADO</w:t>
+                    </w:r>
+                  </w:p>
+                </w:txbxContent>
+              </v:textbox>
+              <w10:wrap anchorx="margin" anchory="margin"/>
+            </v:shape>
+          </w:pict>
+        </mc:Fallback>
+      </mc:AlternateContent>
+    </w:r>
+  </w:p>
+</w:hdr>
+</file>
+
+<file path=word/header2.xml><?xml version="1.0" encoding="utf-8"?>
+<w:hdr xmlns:wpc="http://schemas.microsoft.com/office/word/2010/wordprocessingCanvas" xmlns:cx="http://schemas.microsoft.com/office/drawing/2014/chartex" xmlns:cx1="http://schemas.microsoft.com/office/drawing/2015/9/8/chartex" xmlns:cx2="http://schemas.microsoft.com/office/drawing/2015/10/21/chartex" xmlns:cx3="http://schemas.microsoft.com/office/drawing/2016/5/9/chartex" xmlns:cx4="http://schemas.microsoft.com/office/drawing/2016/5/10/chartex" xmlns:cx5="http://schemas.microsoft.com/office/drawing/2016/5/11/chartex" xmlns:cx6="http://schemas.microsoft.com/office/drawing/2016/5/12/chartex" xmlns:cx7="http://schemas.microsoft.com/office/drawing/2016/5/13/chartex" xmlns:cx8="http://schemas.microsoft.com/office/drawing/2016/5/14/chartex" xmlns:mc="http://schemas.openxmlformats.org/markup-compatibility/2006" xmlns:aink="http://schemas.microsoft.com/office/drawing/2016/ink" xmlns:am3d="http://schemas.microsoft.com/office/drawing/2017/model3d" xmlns:o="urn:schemas-microsoft-com:office:office" xmlns:oel="http://schemas.microsoft.com/office/2019/extlst" xmlns:r="http://schemas.openxmlformats.org/officeDocument/2006/relationships" xmlns:m="http://schemas.openxmlformats.org/officeDocument/2006/math" xmlns:v="urn:schemas-microsoft-com:vml" xmlns:wp14="http://schemas.microsoft.com/office/word/2010/wordprocessingDrawing" xmlns:wp="http://schemas.openxmlformats.org/drawingml/2006/wordprocessingDrawing" xmlns:w10="urn:schemas-microsoft-com:office:word" xmlns:w="http://schemas.openxmlformats.org/wordprocessingml/2006/main" xmlns:w14="http://schemas.microsoft.com/office/word/2010/wordml" xmlns:w15="http://schemas.microsoft.com/office/word/2012/wordml" xmlns:w16cex="http://schemas.microsoft.com/office/word/2018/wordml/cex" xmlns:w16cid="http://schemas.microsoft.com/office/word/2016/wordml/cid" xmlns:w16="http://schemas.microsoft.com/office/word/2018/wordml" xmlns:w16du="http://schemas.microsoft.com/office/word/2023/wordml/word16du" xmlns:w16sdtdh="http://schemas.microsoft.com/office/word/2020/wordml/sdtdatahash" xmlns:w16se="http://schemas.microsoft.com/office/word/2015/wordml/symex" xmlns:wpg="http://schemas.microsoft.com/office/word/2010/wordprocessingGroup" xmlns:wpi="http://schemas.microsoft.com/office/word/2010/wordprocessingInk" xmlns:wne="http://schemas.microsoft.com/office/word/2006/wordml" xmlns:wps="http://schemas.microsoft.com/office/word/2010/wordprocessingShape" mc:Ignorable="w14 w15 w16se w16cid w16 w16cex w16sdtdh w16du wp14">
+  <w:p>
+    <w:pPr>
+      <w:pStyle w:val="Cabealho"/>
+    </w:pPr>
+    <w:r>
+      <w:rPr>
+        <w:noProof/>
+      </w:rPr>
+      <mc:AlternateContent>
+        <mc:Choice Requires="wps">
+          <w:drawing>
+            <wp:anchor distT="0" distB="0" distL="114300" distR="114300" simplePos="0" relativeHeight="251660288" behindDoc="1" locked="0" layoutInCell="1" allowOverlap="1" wp14:anchorId="2BCC2724" wp14:editId="792AD685">
+              <wp:simplePos x="914400" y="459843"/>
+              <wp:positionH relativeFrom="margin">
+                <wp:align>center</wp:align>
+              </wp:positionH>
+              <wp:positionV relativeFrom="margin">
+                <wp:align>center</wp:align>
+              </wp:positionV>
+              <wp:extent cx="1204595" cy="133985"/>
+              <wp:effectExtent l="0" t="419100" r="0" b="418465"/>
+              <wp:wrapNone/>
+              <wp:docPr id="672990672" name="Caixa de Texto 3" descr="LGPD - DADO ANONIMIZADO">
+                <a:extLst xmlns:a="http://schemas.openxmlformats.org/drawingml/2006/main">
+                  <a:ext uri="{5AE41FA2-C0FF-4470-9BD4-5FADCA87CBE2}">
+                    <aclsh:classification xmlns:aclsh="http://schemas.microsoft.com/office/drawing/2020/classificationShape" classificationOutcomeType="watermark"/>
+                  </a:ext>
+                </a:extLst>
+              </wp:docPr>
+              <wp:cNvGraphicFramePr/>
+              <a:graphic xmlns:a="http://schemas.openxmlformats.org/drawingml/2006/main">
+                <a:graphicData uri="http://schemas.microsoft.com/office/word/2010/wordprocessingShape">
+                  <wps:wsp>
+                    <wps:cNvSpPr txBox="1"/>
+                    <wps:spPr>
+                      <a:xfrm rot="18900000">
+                        <a:off x="0" y="0"/>
+                        <a:ext cx="1204595" cy="133985"/>
+                      </a:xfrm>
+                      <a:prstGeom prst="rect">
+                        <a:avLst/>
+                      </a:prstGeom>
+                      <a:noFill/>
+                      <a:ln>
+                        <a:noFill/>
+                      </a:ln>
+                    </wps:spPr>
+                    <wps:txbx>
+                      <w:txbxContent>
+                        <w:p>
+                          <w:pPr>
+                            <w:spacing w:after="0"/>
+                            <w:rPr>
+                              <w:rFonts w:ascii="Calibri" w:eastAsia="Calibri" w:hAnsi="Calibri" w:cs="Calibri"/>
+                              <w:noProof/>
+                              <w:color w:val="0000FF"/>
+                              <w:sz w:val="16"/>
+                              <w:szCs w:val="16"/>
+                              <w14:textFill>
+                                <w14:solidFill>
+                                  <w14:srgbClr w14:val="0000FF">
+                                    <w14:alpha w14:val="50000"/>
+                                  </w14:srgbClr>
+                                </w14:solidFill>
+                              </w14:textFill>
+                            </w:rPr>
+                          </w:pPr>
+                          <w:r>
+                            <w:rPr>
+                              <w:rFonts w:ascii="Calibri" w:eastAsia="Calibri" w:hAnsi="Calibri" w:cs="Calibri"/>
+                              <w:noProof/>
+                              <w:color w:val="0000FF"/>
+                              <w:sz w:val="16"/>
+                              <w:szCs w:val="16"/>
+                              <w14:textFill>
+                                <w14:solidFill>
+                                  <w14:srgbClr w14:val="0000FF">
+                                    <w14:alpha w14:val="50000"/>
+                                  </w14:srgbClr>
+                                </w14:solidFill>
+                              </w14:textFill>
+                            </w:rPr>
+                            <w:t>LGPD - DADO ANONIMIZADO</w:t>
+                          </w:r>
+                        </w:p>
+                      </w:txbxContent>
+                    </wps:txbx>
+                    <wps:bodyPr rot="0" spcFirstLastPara="0" vertOverflow="overflow" horzOverflow="overflow" vert="horz" wrap="none" lIns="0" tIns="0" rIns="0" bIns="0" numCol="1" spcCol="0" rtlCol="0" fromWordArt="0" anchor="t" anchorCtr="0" forceAA="0" compatLnSpc="1">
+                      <a:prstTxWarp prst="textNoShape">
+                        <a:avLst/>
+                      </a:prstTxWarp>
+                      <a:spAutoFit/>
+                    </wps:bodyPr>
+                  </wps:wsp>
+                </a:graphicData>
+              </a:graphic>
+            </wp:anchor>
+          </w:drawing>
+        </mc:Choice>
+        <mc:Fallback>
+          <w:pict>
+            <v:shapetype w14:anchorId="2BCC2724" id="_x0000_t202" coordsize="21600,21600" o:spt="202" path="m,l,21600r21600,l21600,xe">
+              <v:stroke joinstyle="miter"/>
+              <v:path gradientshapeok="t" o:connecttype="rect"/>
+            </v:shapetype>
+            <v:shape id="Caixa de Texto 3" o:spid="_x0000_s1027" type="#_x0000_t202" alt="LGPD - DADO ANONIMIZADO" style="position:absolute;margin-left:0;margin-top:0;width:94.85pt;height:10.55pt;rotation:-45;z-index:-251656192;visibility:visible;mso-wrap-style:none;mso-wrap-distance-left:9pt;mso-wrap-distance-top:0;mso-wrap-distance-right:9pt;mso-wrap-distance-bottom:0;mso-position-horizontal:center;mso-position-horizontal-relative:margin;mso-position-vertical:center;mso-position-vertical-relative:margin;v-text-anchor:top" o:gfxdata="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" filled="f" stroked="f">
+              <v:fill o:detectmouseclick="t"/>
+              <v:textbox style="mso-fit-shape-to-text:t" inset="0,0,0,0">
+                <w:txbxContent>
+                  <w:p>
+                    <w:pPr>
+                      <w:spacing w:after="0"/>
+                      <w:rPr>
+                        <w:rFonts w:ascii="Calibri" w:eastAsia="Calibri" w:hAnsi="Calibri" w:cs="Calibri"/>
+                        <w:noProof/>
+                        <w:color w:val="0000FF"/>
+                        <w:sz w:val="16"/>
+                        <w:szCs w:val="16"/>
+                        <w14:textFill>
+                          <w14:solidFill>
+                            <w14:srgbClr w14:val="0000FF">
+                              <w14:alpha w14:val="50000"/>
+                            </w14:srgbClr>
+                          </w14:solidFill>
+                        </w14:textFill>
+                      </w:rPr>
+                    </w:pPr>
+                    <w:r>
+                      <w:rPr>
+                        <w:rFonts w:ascii="Calibri" w:eastAsia="Calibri" w:hAnsi="Calibri" w:cs="Calibri"/>
+                        <w:noProof/>
+                        <w:color w:val="0000FF"/>
+                        <w:sz w:val="16"/>
+                        <w:szCs w:val="16"/>
+                        <w14:textFill>
+                          <w14:solidFill>
+                            <w14:srgbClr w14:val="0000FF">
+                              <w14:alpha w14:val="50000"/>
+                            </w14:srgbClr>
+                          </w14:solidFill>
+                        </w14:textFill>
+                      </w:rPr>
+                      <w:t>LGPD - DADO ANONIMIZADO</w:t>
+                    </w:r>
+                  </w:p>
+                </w:txbxContent>
+              </v:textbox>
+              <w10:wrap anchorx="margin" anchory="margin"/>
+            </v:shape>
+          </w:pict>
+        </mc:Fallback>
+      </mc:AlternateContent>
+    </w:r>
+  </w:p>
+</w:hdr>
+</file>
+
+<file path=word/header3.xml><?xml version="1.0" encoding="utf-8"?>
+<w:hdr xmlns:wpc="http://schemas.microsoft.com/office/word/2010/wordprocessingCanvas" xmlns:cx="http://schemas.microsoft.com/office/drawing/2014/chartex" xmlns:cx1="http://schemas.microsoft.com/office/drawing/2015/9/8/chartex" xmlns:cx2="http://schemas.microsoft.com/office/drawing/2015/10/21/chartex" xmlns:cx3="http://schemas.microsoft.com/office/drawing/2016/5/9/chartex" xmlns:cx4="http://schemas.microsoft.com/office/drawing/2016/5/10/chartex" xmlns:cx5="http://schemas.microsoft.com/office/drawing/2016/5/11/chartex" xmlns:cx6="http://schemas.microsoft.com/office/drawing/2016/5/12/chartex" xmlns:cx7="http://schemas.microsoft.com/office/drawing/2016/5/13/chartex" xmlns:cx8="http://schemas.microsoft.com/office/drawing/2016/5/14/chartex" xmlns:mc="http://schemas.openxmlformats.org/markup-compatibility/2006" xmlns:aink="http://schemas.microsoft.com/office/drawing/2016/ink" xmlns:am3d="http://schemas.microsoft.com/office/drawing/2017/model3d" xmlns:o="urn:schemas-microsoft-com:office:office" xmlns:oel="http://schemas.microsoft.com/office/2019/extlst" xmlns:r="http://schemas.openxmlformats.org/officeDocument/2006/relationships" xmlns:m="http://schemas.openxmlformats.org/officeDocument/2006/math" xmlns:v="urn:schemas-microsoft-com:vml" xmlns:wp14="http://schemas.microsoft.com/office/word/2010/wordprocessingDrawing" xmlns:wp="http://schemas.openxmlformats.org/drawingml/2006/wordprocessingDrawing" xmlns:w10="urn:schemas-microsoft-com:office:word" xmlns:w="http://schemas.openxmlformats.org/wordprocessingml/2006/main" xmlns:w14="http://schemas.microsoft.com/office/word/2010/wordml" xmlns:w15="http://schemas.microsoft.com/office/word/2012/wordml" xmlns:w16cex="http://schemas.microsoft.com/office/word/2018/wordml/cex" xmlns:w16cid="http://schemas.microsoft.com/office/word/2016/wordml/cid" xmlns:w16="http://schemas.microsoft.com/office/word/2018/wordml" xmlns:w16du="http://schemas.microsoft.com/office/word/2023/wordml/word16du" xmlns:w16sdtdh="http://schemas.microsoft.com/office/word/2020/wordml/sdtdatahash" xmlns:w16se="http://schemas.microsoft.com/office/word/2015/wordml/symex" xmlns:wpg="http://schemas.microsoft.com/office/word/2010/wordprocessingGroup" xmlns:wpi="http://schemas.microsoft.com/office/word/2010/wordprocessingInk" xmlns:wne="http://schemas.microsoft.com/office/word/2006/wordml" xmlns:wps="http://schemas.microsoft.com/office/word/2010/wordprocessingShape" mc:Ignorable="w14 w15 w16se w16cid w16 w16cex w16sdtdh w16du wp14">
+  <w:p>
+    <w:pPr>
+      <w:pStyle w:val="Cabealho"/>
+    </w:pPr>
+    <w:r>
+      <w:rPr>
+        <w:noProof/>
+      </w:rPr>
+      <mc:AlternateContent>
+        <mc:Choice Requires="wps">
+          <w:drawing>
+            <wp:anchor distT="0" distB="0" distL="114300" distR="114300" simplePos="0" relativeHeight="251658240" behindDoc="1" locked="0" layoutInCell="1" allowOverlap="1" wp14:anchorId="64C9363A" wp14:editId="0C788F69">
+              <wp:simplePos x="635" y="635"/>
+              <wp:positionH relativeFrom="margin">
+                <wp:align>center</wp:align>
+              </wp:positionH>
+              <wp:positionV relativeFrom="margin">
+                <wp:align>center</wp:align>
+              </wp:positionV>
+              <wp:extent cx="1204595" cy="133985"/>
+              <wp:effectExtent l="0" t="419100" r="0" b="418465"/>
+              <wp:wrapNone/>
+              <wp:docPr id="1605192256" name="Caixa de Texto 1" descr="LGPD - DADO ANONIMIZADO">
+                <a:extLst xmlns:a="http://schemas.openxmlformats.org/drawingml/2006/main">
+                  <a:ext uri="{5AE41FA2-C0FF-4470-9BD4-5FADCA87CBE2}">
+                    <aclsh:classification xmlns:aclsh="http://schemas.microsoft.com/office/drawing/2020/classificationShape" classificationOutcomeType="watermark"/>
+                  </a:ext>
+                </a:extLst>
+              </wp:docPr>
+              <wp:cNvGraphicFramePr/>
+              <a:graphic xmlns:a="http://schemas.openxmlformats.org/drawingml/2006/main">
+                <a:graphicData uri="http://schemas.microsoft.com/office/word/2010/wordprocessingShape">
+                  <wps:wsp>
+                    <wps:cNvSpPr txBox="1"/>
+                    <wps:spPr>
+                      <a:xfrm rot="18900000">
+                        <a:off x="0" y="0"/>
+                        <a:ext cx="1204595" cy="133985"/>
+                      </a:xfrm>
+                      <a:prstGeom prst="rect">
+                        <a:avLst/>
+                      </a:prstGeom>
+                      <a:noFill/>
+                      <a:ln>
+                        <a:noFill/>
+                      </a:ln>
+                    </wps:spPr>
+                    <wps:txbx>
+                      <w:txbxContent>
+                        <w:p>
+                          <w:pPr>
+                            <w:spacing w:after="0"/>
+                            <w:rPr>
+                              <w:rFonts w:ascii="Calibri" w:eastAsia="Calibri" w:hAnsi="Calibri" w:cs="Calibri"/>
+                              <w:noProof/>
+                              <w:color w:val="0000FF"/>
+                              <w:sz w:val="16"/>
+                              <w:szCs w:val="16"/>
+                              <w14:textFill>
+                                <w14:solidFill>
+                                  <w14:srgbClr w14:val="0000FF">
+                                    <w14:alpha w14:val="50000"/>
+                                  </w14:srgbClr>
+                                </w14:solidFill>
+                              </w14:textFill>
+                            </w:rPr>
+                          </w:pPr>
+                          <w:r>
+                            <w:rPr>
+                              <w:rFonts w:ascii="Calibri" w:eastAsia="Calibri" w:hAnsi="Calibri" w:cs="Calibri"/>
+                              <w:noProof/>
+                              <w:color w:val="0000FF"/>
+                              <w:sz w:val="16"/>
+                              <w:szCs w:val="16"/>
+                              <w14:textFill>
+                                <w14:solidFill>
+                                  <w14:srgbClr w14:val="0000FF">
+                                    <w14:alpha w14:val="50000"/>
+                                  </w14:srgbClr>
+                                </w14:solidFill>
+                              </w14:textFill>
+                            </w:rPr>
+                            <w:t>LGPD - DADO ANONIMIZADO</w:t>
+                          </w:r>
+                        </w:p>
+                      </w:txbxContent>
+                    </wps:txbx>
+                    <wps:bodyPr rot="0" spcFirstLastPara="0" vertOverflow="overflow" horzOverflow="overflow" vert="horz" wrap="none" lIns="0" tIns="0" rIns="0" bIns="0" numCol="1" spcCol="0" rtlCol="0" fromWordArt="0" anchor="t" anchorCtr="0" forceAA="0" compatLnSpc="1">
+                      <a:prstTxWarp prst="textNoShape">
+                        <a:avLst/>
+                      </a:prstTxWarp>
+                      <a:spAutoFit/>
+                    </wps:bodyPr>
+                  </wps:wsp>
+                </a:graphicData>
+              </a:graphic>
+            </wp:anchor>
+          </w:drawing>
+        </mc:Choice>
+        <mc:Fallback>
+          <w:pict>
+            <v:shapetype w14:anchorId="64C9363A" id="_x0000_t202" coordsize="21600,21600" o:spt="202" path="m,l,21600r21600,l21600,xe">
+              <v:stroke joinstyle="miter"/>
+              <v:path gradientshapeok="t" o:connecttype="rect"/>
+            </v:shapetype>
+            <v:shape id="Caixa de Texto 1" o:spid="_x0000_s1028" type="#_x0000_t202" alt="LGPD - DADO ANONIMIZADO" style="position:absolute;margin-left:0;margin-top:0;width:94.85pt;height:10.55pt;rotation:-45;z-index:-251658240;visibility:visible;mso-wrap-style:none;mso-wrap-distance-left:9pt;mso-wrap-distance-top:0;mso-wrap-distance-right:9pt;mso-wrap-distance-bottom:0;mso-position-horizontal:center;mso-position-horizontal-relative:margin;mso-position-vertical:center;mso-position-vertical-relative:margin;v-text-anchor:top" o:gfxdata="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" filled="f" stroked="f">
+              <v:fill o:detectmouseclick="t"/>
+              <v:textbox style="mso-fit-shape-to-text:t" inset="0,0,0,0">
+                <w:txbxContent>
+                  <w:p>
+                    <w:pPr>
+                      <w:spacing w:after="0"/>
+                      <w:rPr>
+                        <w:rFonts w:ascii="Calibri" w:eastAsia="Calibri" w:hAnsi="Calibri" w:cs="Calibri"/>
+                        <w:noProof/>
+                        <w:color w:val="0000FF"/>
+                        <w:sz w:val="16"/>
+                        <w:szCs w:val="16"/>
+                        <w14:textFill>
+                          <w14:solidFill>
+                            <w14:srgbClr w14:val="0000FF">
+                              <w14:alpha w14:val="50000"/>
+                            </w14:srgbClr>
+                          </w14:solidFill>
+                        </w14:textFill>
+                      </w:rPr>
+                    </w:pPr>
+                    <w:r>
+                      <w:rPr>
+                        <w:rFonts w:ascii="Calibri" w:eastAsia="Calibri" w:hAnsi="Calibri" w:cs="Calibri"/>
+                        <w:noProof/>
+                        <w:color w:val="0000FF"/>
+                        <w:sz w:val="16"/>
+                        <w:szCs w:val="16"/>
+                        <w14:textFill>
+                          <w14:solidFill>
+                            <w14:srgbClr w14:val="0000FF">
+                              <w14:alpha w14:val="50000"/>
+                            </w14:srgbClr>
+                          </w14:solidFill>
+                        </w14:textFill>
+                      </w:rPr>
+                      <w:t>LGPD - DADO ANONIMIZADO</w:t>
+                    </w:r>
+                  </w:p>
+                </w:txbxContent>
+              </v:textbox>
+              <w10:wrap anchorx="margin" anchory="margin"/>
+            </v:shape>
+          </w:pict>
+        </mc:Fallback>
+      </mc:AlternateContent>
+    </w:r>
+  </w:p>
+</w:hdr>
+</file>
+
 <file path=word/styles.xml><?xml version="1.0" encoding="utf-8"?>
-<w:styles xmlns:mc="http://schemas.openxmlformats.org/markup-compatibility/2006" xmlns:r="http://schemas.openxmlformats.org/officeDocument/2006/relationships" xmlns:w="http://schemas.openxmlformats.org/wordprocessingml/2006/main" xmlns:w14="http://schemas.microsoft.com/office/word/2010/wordml" xmlns:w15="http://schemas.microsoft.com/office/word/2012/wordml" xmlns:w16cex="http://schemas.microsoft.com/office/word/2018/wordml/cex" xmlns:w16cid="http://schemas.microsoft.com/office/word/2016/wordml/cid" xmlns:w16="http://schemas.microsoft.com/office/word/2018/wordml" xmlns:w16sdtdh="http://schemas.microsoft.com/office/word/2020/wordml/sdtdatahash" xmlns:w16se="http://schemas.microsoft.com/office/word/2015/wordml/symex" mc:Ignorable="w14 w15 w16se w16cid w16 w16cex w16sdtdh">
+<w:styles xmlns:mc="http://schemas.openxmlformats.org/markup-compatibility/2006" xmlns:r="http://schemas.openxmlformats.org/officeDocument/2006/relationships" xmlns:w="http://schemas.openxmlformats.org/wordprocessingml/2006/main" xmlns:w14="http://schemas.microsoft.com/office/word/2010/wordml" xmlns:w15="http://schemas.microsoft.com/office/word/2012/wordml" xmlns:w16cex="http://schemas.microsoft.com/office/word/2018/wordml/cex" xmlns:w16cid="http://schemas.microsoft.com/office/word/2016/wordml/cid" xmlns:w16="http://schemas.microsoft.com/office/word/2018/wordml" xmlns:w16du="http://schemas.microsoft.com/office/word/2023/wordml/word16du" xmlns:w16sdtdh="http://schemas.microsoft.com/office/word/2020/wordml/sdtdatahash" xmlns:w16se="http://schemas.microsoft.com/office/word/2015/wordml/symex" mc:Ignorable="w14 w15 w16se w16cid w16 w16cex w16sdtdh w16du">
   <w:docDefaults>
     <w:rPrDefault>
       <w:rPr>
@@ -3024,13 +3557,13 @@
     <w:name w:val="Normal"/>
     <w:qFormat/>
   </w:style>
-  <w:style w:type="character" w:default="1" w:styleId="DefaultParagraphFont">
+  <w:style w:type="character" w:default="1" w:styleId="Fontepargpadro">
     <w:name w:val="Default Paragraph Font"/>
     <w:uiPriority w:val="1"/>
     <w:semiHidden/>
     <w:unhideWhenUsed/>
   </w:style>
-  <w:style w:type="table" w:default="1" w:styleId="TableNormal">
+  <w:style w:type="table" w:default="1" w:styleId="Tabelanormal">
     <w:name w:val="Normal Table"/>
     <w:uiPriority w:val="99"/>
     <w:semiHidden/>
@@ -3045,7 +3578,7 @@
       </w:tblCellMar>
     </w:tblPr>
   </w:style>
-  <w:style w:type="numbering" w:default="1" w:styleId="NoList">
+  <w:style w:type="numbering" w:default="1" w:styleId="Semlista">
     <w:name w:val="No List"/>
     <w:uiPriority w:val="99"/>
     <w:semiHidden/>
@@ -3053,7 +3586,7 @@
   </w:style>
   <w:style w:type="character" w:styleId="Hyperlink">
     <w:name w:val="Hyperlink"/>
-    <w:basedOn w:val="DefaultParagraphFont"/>
+    <w:basedOn w:val="Fontepargpadro"/>
     <w:uiPriority w:val="99"/>
     <w:semiHidden/>
     <w:unhideWhenUsed/>
@@ -3063,9 +3596,9 @@
       <w:u w:val="single"/>
     </w:rPr>
   </w:style>
-  <w:style w:type="character" w:styleId="FollowedHyperlink">
+  <w:style w:type="character" w:styleId="HiperlinkVisitado">
     <w:name w:val="FollowedHyperlink"/>
-    <w:basedOn w:val="DefaultParagraphFont"/>
+    <w:basedOn w:val="Fontepargpadro"/>
     <w:uiPriority w:val="99"/>
     <w:semiHidden/>
     <w:unhideWhenUsed/>
@@ -3074,6 +3607,28 @@
       <w:color w:val="954F72" w:themeColor="followedHyperlink"/>
       <w:u w:val="single"/>
     </w:rPr>
+  </w:style>
+  <w:style w:type="paragraph" w:styleId="Cabealho">
+    <w:name w:val="header"/>
+    <w:basedOn w:val="Normal"/>
+    <w:link w:val="CabealhoChar"/>
+    <w:uiPriority w:val="99"/>
+    <w:unhideWhenUsed/>
+    <w:rsid w:val="00397E80"/>
+    <w:pPr>
+      <w:tabs>
+        <w:tab w:val="center" w:pos="4419"/>
+        <w:tab w:val="right" w:pos="8838"/>
+      </w:tabs>
+      <w:spacing w:after="0" w:line="240" w:lineRule="auto"/>
+    </w:pPr>
+  </w:style>
+  <w:style w:type="character" w:customStyle="1" w:styleId="CabealhoChar">
+    <w:name w:val="Cabeçalho Char"/>
+    <w:basedOn w:val="Fontepargpadro"/>
+    <w:link w:val="Cabealho"/>
+    <w:uiPriority w:val="99"/>
+    <w:rsid w:val="00397E80"/>
   </w:style>
 </w:styles>
 </file>

</xml_diff>